<commit_message>
Plan de proyecto v1.2 (Erratas menores)
Corregidas dos erratas menores en el documento de plan de proyecto
</commit_message>
<xml_diff>
--- a/docs/Planificacion/Plandeproyecto v1.2.docx
+++ b/docs/Planificacion/Plandeproyecto v1.2.docx
@@ -1,6 +1,6 @@
 
 <file path=word/document.xml><?xml version="1.0" encoding="utf-8"?>
-<w:document xmlns:ve="http://schemas.openxmlformats.org/markup-compatibility/2006" xmlns:o="urn:schemas-microsoft-com:office:office" xmlns:r="http://schemas.openxmlformats.org/officeDocument/2006/relationships" xmlns:m="http://schemas.openxmlformats.org/officeDocument/2006/math" xmlns:v="urn:schemas-microsoft-com:vml" xmlns:wp="http://schemas.openxmlformats.org/drawingml/2006/wordprocessingDrawing" xmlns:w10="urn:schemas-microsoft-com:office:word" xmlns:w="http://schemas.openxmlformats.org/wordprocessingml/2006/main" xmlns:wne="http://schemas.microsoft.com/office/word/2006/wordml">
+<w:document xmlns:wpc="http://schemas.microsoft.com/office/word/2010/wordprocessingCanvas" xmlns:mc="http://schemas.openxmlformats.org/markup-compatibility/2006" xmlns:o="urn:schemas-microsoft-com:office:office" xmlns:r="http://schemas.openxmlformats.org/officeDocument/2006/relationships" xmlns:m="http://schemas.openxmlformats.org/officeDocument/2006/math" xmlns:v="urn:schemas-microsoft-com:vml" xmlns:wp14="http://schemas.microsoft.com/office/word/2010/wordprocessingDrawing" xmlns:wp="http://schemas.openxmlformats.org/drawingml/2006/wordprocessingDrawing" xmlns:w10="urn:schemas-microsoft-com:office:word" xmlns:w="http://schemas.openxmlformats.org/wordprocessingml/2006/main" xmlns:w14="http://schemas.microsoft.com/office/word/2010/wordml" xmlns:wpg="http://schemas.microsoft.com/office/word/2010/wordprocessingGroup" xmlns:wpi="http://schemas.microsoft.com/office/word/2010/wordprocessingInk" xmlns:wne="http://schemas.microsoft.com/office/word/2006/wordml" xmlns:wps="http://schemas.microsoft.com/office/word/2010/wordprocessingShape" mc:Ignorable="w14 wp14">
   <w:background w:color="FFFFFF"/>
   <w:body>
     <w:sdt>
@@ -51,7 +51,7 @@
                         <pic:cNvPicPr/>
                       </pic:nvPicPr>
                       <pic:blipFill>
-                        <a:blip r:embed="rId9" cstate="print">
+                        <a:blip r:embed="rId10" cstate="print">
                           <a:duotone>
                             <a:schemeClr val="accent1">
                               <a:shade val="45000"/>
@@ -61,7 +61,7 @@
                           </a:duotone>
                           <a:extLst>
                             <a:ext uri="{28A0092B-C50C-407E-A947-70E740481C1C}">
-                              <a14:useLocalDpi xmlns="" xmlns:wpc="http://schemas.microsoft.com/office/word/2010/wordprocessingCanvas" xmlns:mc="http://schemas.openxmlformats.org/markup-compatibility/2006" xmlns:o="urn:schemas-microsoft-com:office:office" xmlns:v="urn:schemas-microsoft-com:vml" xmlns:wp14="http://schemas.microsoft.com/office/word/2010/wordprocessingDrawing" xmlns:w10="urn:schemas-microsoft-com:office:word" xmlns:w="http://schemas.openxmlformats.org/wordprocessingml/2006/main" xmlns:w14="http://schemas.microsoft.com/office/word/2010/wordml" xmlns:w15="http://schemas.microsoft.com/office/word/2012/wordml" xmlns:wpg="http://schemas.microsoft.com/office/word/2010/wordprocessingGroup" xmlns:wpi="http://schemas.microsoft.com/office/word/2010/wordprocessingInk" xmlns:wps="http://schemas.microsoft.com/office/word/2010/wordprocessingShape" xmlns:a14="http://schemas.microsoft.com/office/drawing/2010/main" val="0"/>
+                              <a14:useLocalDpi xmlns:a14="http://schemas.microsoft.com/office/drawing/2010/main" val="0"/>
                             </a:ext>
                           </a:extLst>
                         </a:blip>
@@ -250,6 +250,7 @@
                           <w:calendar w:val="gregorian"/>
                         </w:date>
                       </w:sdtPr>
+                      <w:sdtEndPr/>
                       <w:sdtContent>
                         <w:p>
                           <w:pPr>
@@ -301,16 +302,18 @@
                           <w:alias w:val="Compañía"/>
                           <w:tag w:val=""/>
                           <w:id w:val="-744021858"/>
+                          <w:showingPlcHdr/>
                           <w:dataBinding w:prefixMappings="xmlns:ns0='http://schemas.openxmlformats.org/officeDocument/2006/extended-properties' " w:xpath="/ns0:Properties[1]/ns0:Company[1]" w:storeItemID="{6668398D-A668-4E3E-A5EB-62B293D839F1}"/>
                           <w:text/>
                         </w:sdtPr>
+                        <w:sdtEndPr/>
                         <w:sdtContent>
                           <w:r>
                             <w:rPr>
                               <w:caps/>
                               <w:color w:val="5B9BD5" w:themeColor="accent1"/>
                             </w:rPr>
-                            <w:t xml:space="preserve"> </w:t>
+                            <w:t xml:space="preserve">     </w:t>
                           </w:r>
                         </w:sdtContent>
                       </w:sdt>
@@ -334,6 +337,7 @@
                           <w:dataBinding w:prefixMappings="xmlns:ns0='http://schemas.microsoft.com/office/2006/coverPageProps' " w:xpath="/ns0:CoverPageProperties[1]/ns0:CompanyAddress[1]" w:storeItemID="{55AF091B-3C7A-41E3-B477-F2FDAA23CFDA}"/>
                           <w:text/>
                         </w:sdtPr>
+                        <w:sdtEndPr/>
                         <w:sdtContent>
                           <w:r>
                             <w:rPr>
@@ -371,7 +375,7 @@
                         <pic:cNvPicPr/>
                       </pic:nvPicPr>
                       <pic:blipFill>
-                        <a:blip r:embed="rId10" cstate="print">
+                        <a:blip r:embed="rId11" cstate="print">
                           <a:duotone>
                             <a:schemeClr val="accent1">
                               <a:shade val="45000"/>
@@ -381,7 +385,7 @@
                           </a:duotone>
                           <a:extLst>
                             <a:ext uri="{28A0092B-C50C-407E-A947-70E740481C1C}">
-                              <a14:useLocalDpi xmlns="" xmlns:wpc="http://schemas.microsoft.com/office/word/2010/wordprocessingCanvas" xmlns:mc="http://schemas.openxmlformats.org/markup-compatibility/2006" xmlns:o="urn:schemas-microsoft-com:office:office" xmlns:v="urn:schemas-microsoft-com:vml" xmlns:wp14="http://schemas.microsoft.com/office/word/2010/wordprocessingDrawing" xmlns:w10="urn:schemas-microsoft-com:office:word" xmlns:w="http://schemas.openxmlformats.org/wordprocessingml/2006/main" xmlns:w14="http://schemas.microsoft.com/office/word/2010/wordml" xmlns:w15="http://schemas.microsoft.com/office/word/2012/wordml" xmlns:wpg="http://schemas.microsoft.com/office/word/2010/wordprocessingGroup" xmlns:wpi="http://schemas.microsoft.com/office/word/2010/wordprocessingInk" xmlns:wps="http://schemas.microsoft.com/office/word/2010/wordprocessingShape" xmlns:a14="http://schemas.microsoft.com/office/drawing/2010/main" val="0"/>
+                              <a14:useLocalDpi xmlns:a14="http://schemas.microsoft.com/office/drawing/2010/main" val="0"/>
                             </a:ext>
                           </a:extLst>
                         </a:blip>
@@ -1363,7 +1367,7 @@
           <w:left w:w="10" w:type="dxa"/>
           <w:right w:w="10" w:type="dxa"/>
         </w:tblCellMar>
-        <w:tblLook w:val="0000"/>
+        <w:tblLook w:val="0000" w:firstRow="0" w:lastRow="0" w:firstColumn="0" w:lastColumn="0" w:noHBand="0" w:noVBand="0"/>
       </w:tblPr>
       <w:tblGrid>
         <w:gridCol w:w="2760"/>
@@ -2441,7 +2445,13 @@
         <w:t xml:space="preserve">Diseño: </w:t>
       </w:r>
       <w:r>
-        <w:t xml:space="preserve">equipo formado por Moisés Gautier Gómez, Julio Ros Martínez, Francisco Javier y  </w:t>
+        <w:t xml:space="preserve">equipo formado por Moisés Gautier Gómez, Julio </w:t>
+      </w:r>
+      <w:r>
+        <w:t>Ros Martínez, Francisco Javier</w:t>
+      </w:r>
+      <w:r>
+        <w:t xml:space="preserve">  </w:t>
       </w:r>
       <w:r>
         <w:t>Gómez</w:t>
@@ -2522,7 +2532,21 @@
         <w:ind w:hanging="359"/>
       </w:pPr>
       <w:r>
-        <w:t>Diagrama de Secuencia del Sistema de los dos CU más importantes y de los CU dependientes de los dos anteriores.</w:t>
+        <w:t xml:space="preserve">Diagrama de Secuencia del Sistema de los </w:t>
+      </w:r>
+      <w:r>
+        <w:t>tres</w:t>
+      </w:r>
+      <w:r>
+        <w:t xml:space="preserve"> CU más importantes y de los CU dependientes de los </w:t>
+      </w:r>
+      <w:r>
+        <w:t>tres</w:t>
+      </w:r>
+      <w:bookmarkStart w:id="8" w:name="_GoBack"/>
+      <w:bookmarkEnd w:id="8"/>
+      <w:r>
+        <w:t xml:space="preserve"> anteriores.</w:t>
       </w:r>
     </w:p>
     <w:p>
@@ -2928,7 +2952,7 @@
           <w:sz w:val="24"/>
         </w:rPr>
       </w:pPr>
-      <w:bookmarkStart w:id="8" w:name="_Toc350969243"/>
+      <w:bookmarkStart w:id="9" w:name="_Toc350969243"/>
       <w:r>
         <w:rPr>
           <w:sz w:val="32"/>
@@ -2936,7 +2960,7 @@
         <w:lastRenderedPageBreak/>
         <w:t>ANEXO I</w:t>
       </w:r>
-      <w:bookmarkEnd w:id="8"/>
+      <w:bookmarkEnd w:id="9"/>
     </w:p>
     <w:p>
       <w:pPr>
@@ -2945,7 +2969,7 @@
           <w:szCs w:val="28"/>
         </w:rPr>
       </w:pPr>
-      <w:bookmarkStart w:id="9" w:name="_Toc350969244"/>
+      <w:bookmarkStart w:id="10" w:name="_Toc350969244"/>
       <w:r>
         <w:rPr>
           <w:szCs w:val="28"/>
@@ -2958,7 +2982,7 @@
         </w:rPr>
         <w:t>ontrol de Versiones</w:t>
       </w:r>
-      <w:bookmarkEnd w:id="9"/>
+      <w:bookmarkEnd w:id="10"/>
     </w:p>
     <w:p/>
     <w:p>
@@ -3033,15 +3057,7 @@
         <w:ind w:hanging="359"/>
       </w:pPr>
       <w:r>
-        <w:t xml:space="preserve">Eliminación de uso de </w:t>
-      </w:r>
-      <w:bookmarkStart w:id="10" w:name="_GoBack"/>
-      <w:r>
-        <w:t>JUnit</w:t>
-      </w:r>
-      <w:bookmarkEnd w:id="10"/>
-      <w:r>
-        <w:t xml:space="preserve"> debido a la no compensación con la complejidad en el aprendizaje.</w:t>
+        <w:t>Eliminación de uso de JUnit debido a la no compensación con la complejidad en el aprendizaje.</w:t>
       </w:r>
     </w:p>
     <w:p/>
@@ -3107,7 +3123,7 @@
       </w:r>
     </w:p>
     <w:sectPr>
-      <w:footerReference w:type="default" r:id="rId11"/>
+      <w:footerReference w:type="default" r:id="rId12"/>
       <w:pgSz w:w="12240" w:h="15840"/>
       <w:pgMar w:top="1440" w:right="1440" w:bottom="1440" w:left="1440" w:header="720" w:footer="720" w:gutter="0"/>
       <w:pgNumType w:start="0"/>
@@ -3120,7 +3136,7 @@
 </file>
 
 <file path=word/endnotes.xml><?xml version="1.0" encoding="utf-8"?>
-<w:endnotes xmlns:ve="http://schemas.openxmlformats.org/markup-compatibility/2006" xmlns:o="urn:schemas-microsoft-com:office:office" xmlns:r="http://schemas.openxmlformats.org/officeDocument/2006/relationships" xmlns:m="http://schemas.openxmlformats.org/officeDocument/2006/math" xmlns:v="urn:schemas-microsoft-com:vml" xmlns:wp="http://schemas.openxmlformats.org/drawingml/2006/wordprocessingDrawing" xmlns:w10="urn:schemas-microsoft-com:office:word" xmlns:w="http://schemas.openxmlformats.org/wordprocessingml/2006/main" xmlns:wne="http://schemas.microsoft.com/office/word/2006/wordml">
+<w:endnotes xmlns:wpc="http://schemas.microsoft.com/office/word/2010/wordprocessingCanvas" xmlns:mc="http://schemas.openxmlformats.org/markup-compatibility/2006" xmlns:o="urn:schemas-microsoft-com:office:office" xmlns:r="http://schemas.openxmlformats.org/officeDocument/2006/relationships" xmlns:m="http://schemas.openxmlformats.org/officeDocument/2006/math" xmlns:v="urn:schemas-microsoft-com:vml" xmlns:wp14="http://schemas.microsoft.com/office/word/2010/wordprocessingDrawing" xmlns:wp="http://schemas.openxmlformats.org/drawingml/2006/wordprocessingDrawing" xmlns:w10="urn:schemas-microsoft-com:office:word" xmlns:w="http://schemas.openxmlformats.org/wordprocessingml/2006/main" xmlns:w14="http://schemas.microsoft.com/office/word/2010/wordml" xmlns:wpg="http://schemas.microsoft.com/office/word/2010/wordprocessingGroup" xmlns:wpi="http://schemas.microsoft.com/office/word/2010/wordprocessingInk" xmlns:wne="http://schemas.microsoft.com/office/word/2006/wordml" xmlns:wps="http://schemas.microsoft.com/office/word/2010/wordprocessingShape" mc:Ignorable="w14 wp14">
   <w:endnote w:type="separator" w:id="-1">
     <w:p>
       <w:pPr>
@@ -3145,7 +3161,7 @@
 </file>
 
 <file path=word/footer1.xml><?xml version="1.0" encoding="utf-8"?>
-<w:ftr xmlns:ve="http://schemas.openxmlformats.org/markup-compatibility/2006" xmlns:o="urn:schemas-microsoft-com:office:office" xmlns:r="http://schemas.openxmlformats.org/officeDocument/2006/relationships" xmlns:m="http://schemas.openxmlformats.org/officeDocument/2006/math" xmlns:v="urn:schemas-microsoft-com:vml" xmlns:wp="http://schemas.openxmlformats.org/drawingml/2006/wordprocessingDrawing" xmlns:w10="urn:schemas-microsoft-com:office:word" xmlns:w="http://schemas.openxmlformats.org/wordprocessingml/2006/main" xmlns:wne="http://schemas.microsoft.com/office/word/2006/wordml">
+<w:ftr xmlns:wpc="http://schemas.microsoft.com/office/word/2010/wordprocessingCanvas" xmlns:mc="http://schemas.openxmlformats.org/markup-compatibility/2006" xmlns:o="urn:schemas-microsoft-com:office:office" xmlns:r="http://schemas.openxmlformats.org/officeDocument/2006/relationships" xmlns:m="http://schemas.openxmlformats.org/officeDocument/2006/math" xmlns:v="urn:schemas-microsoft-com:vml" xmlns:wp14="http://schemas.microsoft.com/office/word/2010/wordprocessingDrawing" xmlns:wp="http://schemas.openxmlformats.org/drawingml/2006/wordprocessingDrawing" xmlns:w10="urn:schemas-microsoft-com:office:word" xmlns:w="http://schemas.openxmlformats.org/wordprocessingml/2006/main" xmlns:w14="http://schemas.microsoft.com/office/word/2010/wordml" xmlns:wpg="http://schemas.microsoft.com/office/word/2010/wordprocessingGroup" xmlns:wpi="http://schemas.microsoft.com/office/word/2010/wordprocessingInk" xmlns:wne="http://schemas.microsoft.com/office/word/2006/wordml" xmlns:wps="http://schemas.microsoft.com/office/word/2010/wordprocessingShape" mc:Ignorable="w14 wp14">
   <w:sdt>
     <w:sdtPr>
       <w:id w:val="-1100099670"/>
@@ -3154,6 +3170,7 @@
         <w:docPartUnique/>
       </w:docPartObj>
     </w:sdtPr>
+    <w:sdtEndPr/>
     <w:sdtContent>
       <w:p>
         <w:pPr>
@@ -3173,7 +3190,7 @@
           <w:rPr>
             <w:noProof/>
           </w:rPr>
-          <w:t>10</w:t>
+          <w:t>1</w:t>
         </w:r>
         <w:r>
           <w:fldChar w:fldCharType="end"/>
@@ -3190,7 +3207,7 @@
 </file>
 
 <file path=word/footnotes.xml><?xml version="1.0" encoding="utf-8"?>
-<w:footnotes xmlns:ve="http://schemas.openxmlformats.org/markup-compatibility/2006" xmlns:o="urn:schemas-microsoft-com:office:office" xmlns:r="http://schemas.openxmlformats.org/officeDocument/2006/relationships" xmlns:m="http://schemas.openxmlformats.org/officeDocument/2006/math" xmlns:v="urn:schemas-microsoft-com:vml" xmlns:wp="http://schemas.openxmlformats.org/drawingml/2006/wordprocessingDrawing" xmlns:w10="urn:schemas-microsoft-com:office:word" xmlns:w="http://schemas.openxmlformats.org/wordprocessingml/2006/main" xmlns:wne="http://schemas.microsoft.com/office/word/2006/wordml">
+<w:footnotes xmlns:wpc="http://schemas.microsoft.com/office/word/2010/wordprocessingCanvas" xmlns:mc="http://schemas.openxmlformats.org/markup-compatibility/2006" xmlns:o="urn:schemas-microsoft-com:office:office" xmlns:r="http://schemas.openxmlformats.org/officeDocument/2006/relationships" xmlns:m="http://schemas.openxmlformats.org/officeDocument/2006/math" xmlns:v="urn:schemas-microsoft-com:vml" xmlns:wp14="http://schemas.microsoft.com/office/word/2010/wordprocessingDrawing" xmlns:wp="http://schemas.openxmlformats.org/drawingml/2006/wordprocessingDrawing" xmlns:w10="urn:schemas-microsoft-com:office:word" xmlns:w="http://schemas.openxmlformats.org/wordprocessingml/2006/main" xmlns:w14="http://schemas.microsoft.com/office/word/2010/wordml" xmlns:wpg="http://schemas.microsoft.com/office/word/2010/wordprocessingGroup" xmlns:wpi="http://schemas.microsoft.com/office/word/2010/wordprocessingInk" xmlns:wne="http://schemas.microsoft.com/office/word/2006/wordml" xmlns:wps="http://schemas.microsoft.com/office/word/2010/wordprocessingShape" mc:Ignorable="w14 wp14">
   <w:footnote w:type="separator" w:id="-1">
     <w:p>
       <w:pPr>
@@ -3215,7 +3232,7 @@
 </file>
 
 <file path=word/numbering.xml><?xml version="1.0" encoding="utf-8"?>
-<w:numbering xmlns:ve="http://schemas.openxmlformats.org/markup-compatibility/2006" xmlns:o="urn:schemas-microsoft-com:office:office" xmlns:r="http://schemas.openxmlformats.org/officeDocument/2006/relationships" xmlns:m="http://schemas.openxmlformats.org/officeDocument/2006/math" xmlns:v="urn:schemas-microsoft-com:vml" xmlns:wp="http://schemas.openxmlformats.org/drawingml/2006/wordprocessingDrawing" xmlns:w10="urn:schemas-microsoft-com:office:word" xmlns:w="http://schemas.openxmlformats.org/wordprocessingml/2006/main" xmlns:wne="http://schemas.microsoft.com/office/word/2006/wordml">
+<w:numbering xmlns:wpc="http://schemas.microsoft.com/office/word/2010/wordprocessingCanvas" xmlns:mc="http://schemas.openxmlformats.org/markup-compatibility/2006" xmlns:o="urn:schemas-microsoft-com:office:office" xmlns:r="http://schemas.openxmlformats.org/officeDocument/2006/relationships" xmlns:m="http://schemas.openxmlformats.org/officeDocument/2006/math" xmlns:v="urn:schemas-microsoft-com:vml" xmlns:wp14="http://schemas.microsoft.com/office/word/2010/wordprocessingDrawing" xmlns:wp="http://schemas.openxmlformats.org/drawingml/2006/wordprocessingDrawing" xmlns:w10="urn:schemas-microsoft-com:office:word" xmlns:w="http://schemas.openxmlformats.org/wordprocessingml/2006/main" xmlns:w14="http://schemas.microsoft.com/office/word/2010/wordml" xmlns:wpg="http://schemas.microsoft.com/office/word/2010/wordprocessingGroup" xmlns:wpi="http://schemas.microsoft.com/office/word/2010/wordprocessingInk" xmlns:wne="http://schemas.microsoft.com/office/word/2006/wordml" xmlns:wps="http://schemas.microsoft.com/office/word/2010/wordprocessingShape" mc:Ignorable="w14 wp14">
   <w:abstractNum w:abstractNumId="0">
     <w:nsid w:val="0056096E"/>
     <w:multiLevelType w:val="hybridMultilevel"/>
@@ -6469,7 +6486,7 @@
 </file>
 
 <file path=word/styles.xml><?xml version="1.0" encoding="utf-8"?>
-<w:styles xmlns:r="http://schemas.openxmlformats.org/officeDocument/2006/relationships" xmlns:w="http://schemas.openxmlformats.org/wordprocessingml/2006/main">
+<w:styles xmlns:mc="http://schemas.openxmlformats.org/markup-compatibility/2006" xmlns:r="http://schemas.openxmlformats.org/officeDocument/2006/relationships" xmlns:w="http://schemas.openxmlformats.org/wordprocessingml/2006/main" xmlns:w14="http://schemas.microsoft.com/office/word/2010/wordml" mc:Ignorable="w14">
   <w:docDefaults>
     <w:rPrDefault>
       <w:rPr>
@@ -6733,7 +6750,6 @@
     <w:uiPriority w:val="99"/>
     <w:semiHidden/>
     <w:unhideWhenUsed/>
-    <w:qFormat/>
     <w:tblPr>
       <w:tblInd w:w="0" w:type="dxa"/>
       <w:tblCellMar>
@@ -6946,6 +6962,196 @@
       <w:sz w:val="16"/>
       <w:szCs w:val="16"/>
     </w:rPr>
+  </w:style>
+</w:styles>
+</file>
+
+<file path=word/stylesWithEffects.xml><?xml version="1.0" encoding="utf-8"?>
+<w:styles xmlns:wpc="http://schemas.microsoft.com/office/word/2010/wordprocessingCanvas" xmlns:mc="http://schemas.openxmlformats.org/markup-compatibility/2006" xmlns:o="urn:schemas-microsoft-com:office:office" xmlns:r="http://schemas.openxmlformats.org/officeDocument/2006/relationships" xmlns:m="http://schemas.openxmlformats.org/officeDocument/2006/math" xmlns:v="urn:schemas-microsoft-com:vml" xmlns:wp14="http://schemas.microsoft.com/office/word/2010/wordprocessingDrawing" xmlns:wp="http://schemas.openxmlformats.org/drawingml/2006/wordprocessingDrawing" xmlns:w10="urn:schemas-microsoft-com:office:word" xmlns:w="http://schemas.openxmlformats.org/wordprocessingml/2006/main" xmlns:w14="http://schemas.microsoft.com/office/word/2010/wordml" xmlns:wpg="http://schemas.microsoft.com/office/word/2010/wordprocessingGroup" xmlns:wpi="http://schemas.microsoft.com/office/word/2010/wordprocessingInk" xmlns:wne="http://schemas.microsoft.com/office/word/2006/wordml" xmlns:wps="http://schemas.microsoft.com/office/word/2010/wordprocessingShape" mc:Ignorable="w14 wp14">
+  <w:docDefaults>
+    <w:rPrDefault>
+      <w:rPr>
+        <w:rFonts w:asciiTheme="minorHAnsi" w:eastAsiaTheme="minorEastAsia" w:hAnsiTheme="minorHAnsi" w:cstheme="minorBidi"/>
+        <w:sz w:val="22"/>
+        <w:szCs w:val="22"/>
+        <w:lang w:val="es-ES" w:eastAsia="es-ES" w:bidi="ar-SA"/>
+      </w:rPr>
+    </w:rPrDefault>
+    <w:pPrDefault>
+      <w:pPr>
+        <w:spacing w:after="200" w:line="276" w:lineRule="auto"/>
+      </w:pPr>
+    </w:pPrDefault>
+  </w:docDefaults>
+  <w:latentStyles w:defLockedState="0" w:defUIPriority="99" w:defSemiHidden="1" w:defUnhideWhenUsed="1" w:defQFormat="0" w:count="267">
+    <w:lsdException w:name="Normal" w:semiHidden="0" w:uiPriority="0" w:unhideWhenUsed="0" w:qFormat="1"/>
+    <w:lsdException w:name="heading 1" w:semiHidden="0" w:uiPriority="9" w:unhideWhenUsed="0" w:qFormat="1"/>
+    <w:lsdException w:name="heading 2" w:uiPriority="9" w:qFormat="1"/>
+    <w:lsdException w:name="heading 3" w:uiPriority="9" w:qFormat="1"/>
+    <w:lsdException w:name="heading 4" w:uiPriority="9" w:qFormat="1"/>
+    <w:lsdException w:name="heading 5" w:uiPriority="9" w:qFormat="1"/>
+    <w:lsdException w:name="heading 6" w:uiPriority="9" w:qFormat="1"/>
+    <w:lsdException w:name="heading 7" w:uiPriority="9" w:qFormat="1"/>
+    <w:lsdException w:name="heading 8" w:uiPriority="9" w:qFormat="1"/>
+    <w:lsdException w:name="heading 9" w:uiPriority="9" w:qFormat="1"/>
+    <w:lsdException w:name="toc 1" w:uiPriority="39"/>
+    <w:lsdException w:name="toc 2" w:uiPriority="39"/>
+    <w:lsdException w:name="toc 3" w:uiPriority="39"/>
+    <w:lsdException w:name="toc 4" w:uiPriority="39"/>
+    <w:lsdException w:name="toc 5" w:uiPriority="39"/>
+    <w:lsdException w:name="toc 6" w:uiPriority="39"/>
+    <w:lsdException w:name="toc 7" w:uiPriority="39"/>
+    <w:lsdException w:name="toc 8" w:uiPriority="39"/>
+    <w:lsdException w:name="toc 9" w:uiPriority="39"/>
+    <w:lsdException w:name="caption" w:uiPriority="35" w:qFormat="1"/>
+    <w:lsdException w:name="Title" w:semiHidden="0" w:uiPriority="10" w:unhideWhenUsed="0" w:qFormat="1"/>
+    <w:lsdException w:name="Default Paragraph Font" w:uiPriority="1"/>
+    <w:lsdException w:name="Subtitle" w:semiHidden="0" w:uiPriority="11" w:unhideWhenUsed="0" w:qFormat="1"/>
+    <w:lsdException w:name="Strong" w:semiHidden="0" w:uiPriority="22" w:unhideWhenUsed="0" w:qFormat="1"/>
+    <w:lsdException w:name="Emphasis" w:semiHidden="0" w:uiPriority="20" w:unhideWhenUsed="0" w:qFormat="1"/>
+    <w:lsdException w:name="Table Grid" w:semiHidden="0" w:uiPriority="59" w:unhideWhenUsed="0"/>
+    <w:lsdException w:name="Placeholder Text" w:unhideWhenUsed="0"/>
+    <w:lsdException w:name="No Spacing" w:semiHidden="0" w:uiPriority="1" w:unhideWhenUsed="0" w:qFormat="1"/>
+    <w:lsdException w:name="Light Shading" w:semiHidden="0" w:uiPriority="60" w:unhideWhenUsed="0"/>
+    <w:lsdException w:name="Light List" w:semiHidden="0" w:uiPriority="61" w:unhideWhenUsed="0"/>
+    <w:lsdException w:name="Light Grid" w:semiHidden="0" w:uiPriority="62" w:unhideWhenUsed="0"/>
+    <w:lsdException w:name="Medium Shading 1" w:semiHidden="0" w:uiPriority="63" w:unhideWhenUsed="0"/>
+    <w:lsdException w:name="Medium Shading 2" w:semiHidden="0" w:uiPriority="64" w:unhideWhenUsed="0"/>
+    <w:lsdException w:name="Medium List 1" w:semiHidden="0" w:uiPriority="65" w:unhideWhenUsed="0"/>
+    <w:lsdException w:name="Medium List 2" w:semiHidden="0" w:uiPriority="66" w:unhideWhenUsed="0"/>
+    <w:lsdException w:name="Medium Grid 1" w:semiHidden="0" w:uiPriority="67" w:unhideWhenUsed="0"/>
+    <w:lsdException w:name="Medium Grid 2" w:semiHidden="0" w:uiPriority="68" w:unhideWhenUsed="0"/>
+    <w:lsdException w:name="Medium Grid 3" w:semiHidden="0" w:uiPriority="69" w:unhideWhenUsed="0"/>
+    <w:lsdException w:name="Dark List" w:semiHidden="0" w:uiPriority="70" w:unhideWhenUsed="0"/>
+    <w:lsdException w:name="Colorful Shading" w:semiHidden="0" w:uiPriority="71" w:unhideWhenUsed="0"/>
+    <w:lsdException w:name="Colorful List" w:semiHidden="0" w:uiPriority="72" w:unhideWhenUsed="0"/>
+    <w:lsdException w:name="Colorful Grid" w:semiHidden="0" w:uiPriority="73" w:unhideWhenUsed="0"/>
+    <w:lsdException w:name="Light Shading Accent 1" w:semiHidden="0" w:uiPriority="60" w:unhideWhenUsed="0"/>
+    <w:lsdException w:name="Light List Accent 1" w:semiHidden="0" w:uiPriority="61" w:unhideWhenUsed="0"/>
+    <w:lsdException w:name="Light Grid Accent 1" w:semiHidden="0" w:uiPriority="62" w:unhideWhenUsed="0"/>
+    <w:lsdException w:name="Medium Shading 1 Accent 1" w:semiHidden="0" w:uiPriority="63" w:unhideWhenUsed="0"/>
+    <w:lsdException w:name="Medium Shading 2 Accent 1" w:semiHidden="0" w:uiPriority="64" w:unhideWhenUsed="0"/>
+    <w:lsdException w:name="Medium List 1 Accent 1" w:semiHidden="0" w:uiPriority="65" w:unhideWhenUsed="0"/>
+    <w:lsdException w:name="Revision" w:unhideWhenUsed="0"/>
+    <w:lsdException w:name="List Paragraph" w:semiHidden="0" w:uiPriority="34" w:unhideWhenUsed="0" w:qFormat="1"/>
+    <w:lsdException w:name="Quote" w:semiHidden="0" w:uiPriority="29" w:unhideWhenUsed="0" w:qFormat="1"/>
+    <w:lsdException w:name="Intense Quote" w:semiHidden="0" w:uiPriority="30" w:unhideWhenUsed="0" w:qFormat="1"/>
+    <w:lsdException w:name="Medium List 2 Accent 1" w:semiHidden="0" w:uiPriority="66" w:unhideWhenUsed="0"/>
+    <w:lsdException w:name="Medium Grid 1 Accent 1" w:semiHidden="0" w:uiPriority="67" w:unhideWhenUsed="0"/>
+    <w:lsdException w:name="Medium Grid 2 Accent 1" w:semiHidden="0" w:uiPriority="68" w:unhideWhenUsed="0"/>
+    <w:lsdException w:name="Medium Grid 3 Accent 1" w:semiHidden="0" w:uiPriority="69" w:unhideWhenUsed="0"/>
+    <w:lsdException w:name="Dark List Accent 1" w:semiHidden="0" w:uiPriority="70" w:unhideWhenUsed="0"/>
+    <w:lsdException w:name="Colorful Shading Accent 1" w:semiHidden="0" w:uiPriority="71" w:unhideWhenUsed="0"/>
+    <w:lsdException w:name="Colorful List Accent 1" w:semiHidden="0" w:uiPriority="72" w:unhideWhenUsed="0"/>
+    <w:lsdException w:name="Colorful Grid Accent 1" w:semiHidden="0" w:uiPriority="73" w:unhideWhenUsed="0"/>
+    <w:lsdException w:name="Light Shading Accent 2" w:semiHidden="0" w:uiPriority="60" w:unhideWhenUsed="0"/>
+    <w:lsdException w:name="Light List Accent 2" w:semiHidden="0" w:uiPriority="61" w:unhideWhenUsed="0"/>
+    <w:lsdException w:name="Light Grid Accent 2" w:semiHidden="0" w:uiPriority="62" w:unhideWhenUsed="0"/>
+    <w:lsdException w:name="Medium Shading 1 Accent 2" w:semiHidden="0" w:uiPriority="63" w:unhideWhenUsed="0"/>
+    <w:lsdException w:name="Medium Shading 2 Accent 2" w:semiHidden="0" w:uiPriority="64" w:unhideWhenUsed="0"/>
+    <w:lsdException w:name="Medium List 1 Accent 2" w:semiHidden="0" w:uiPriority="65" w:unhideWhenUsed="0"/>
+    <w:lsdException w:name="Medium List 2 Accent 2" w:semiHidden="0" w:uiPriority="66" w:unhideWhenUsed="0"/>
+    <w:lsdException w:name="Medium Grid 1 Accent 2" w:semiHidden="0" w:uiPriority="67" w:unhideWhenUsed="0"/>
+    <w:lsdException w:name="Medium Grid 2 Accent 2" w:semiHidden="0" w:uiPriority="68" w:unhideWhenUsed="0"/>
+    <w:lsdException w:name="Medium Grid 3 Accent 2" w:semiHidden="0" w:uiPriority="69" w:unhideWhenUsed="0"/>
+    <w:lsdException w:name="Dark List Accent 2" w:semiHidden="0" w:uiPriority="70" w:unhideWhenUsed="0"/>
+    <w:lsdException w:name="Colorful Shading Accent 2" w:semiHidden="0" w:uiPriority="71" w:unhideWhenUsed="0"/>
+    <w:lsdException w:name="Colorful List Accent 2" w:semiHidden="0" w:uiPriority="72" w:unhideWhenUsed="0"/>
+    <w:lsdException w:name="Colorful Grid Accent 2" w:semiHidden="0" w:uiPriority="73" w:unhideWhenUsed="0"/>
+    <w:lsdException w:name="Light Shading Accent 3" w:semiHidden="0" w:uiPriority="60" w:unhideWhenUsed="0"/>
+    <w:lsdException w:name="Light List Accent 3" w:semiHidden="0" w:uiPriority="61" w:unhideWhenUsed="0"/>
+    <w:lsdException w:name="Light Grid Accent 3" w:semiHidden="0" w:uiPriority="62" w:unhideWhenUsed="0"/>
+    <w:lsdException w:name="Medium Shading 1 Accent 3" w:semiHidden="0" w:uiPriority="63" w:unhideWhenUsed="0"/>
+    <w:lsdException w:name="Medium Shading 2 Accent 3" w:semiHidden="0" w:uiPriority="64" w:unhideWhenUsed="0"/>
+    <w:lsdException w:name="Medium List 1 Accent 3" w:semiHidden="0" w:uiPriority="65" w:unhideWhenUsed="0"/>
+    <w:lsdException w:name="Medium List 2 Accent 3" w:semiHidden="0" w:uiPriority="66" w:unhideWhenUsed="0"/>
+    <w:lsdException w:name="Medium Grid 1 Accent 3" w:semiHidden="0" w:uiPriority="67" w:unhideWhenUsed="0"/>
+    <w:lsdException w:name="Medium Grid 2 Accent 3" w:semiHidden="0" w:uiPriority="68" w:unhideWhenUsed="0"/>
+    <w:lsdException w:name="Medium Grid 3 Accent 3" w:semiHidden="0" w:uiPriority="69" w:unhideWhenUsed="0"/>
+    <w:lsdException w:name="Dark List Accent 3" w:semiHidden="0" w:uiPriority="70" w:unhideWhenUsed="0"/>
+    <w:lsdException w:name="Colorful Shading Accent 3" w:semiHidden="0" w:uiPriority="71" w:unhideWhenUsed="0"/>
+    <w:lsdException w:name="Colorful List Accent 3" w:semiHidden="0" w:uiPriority="72" w:unhideWhenUsed="0"/>
+    <w:lsdException w:name="Colorful Grid Accent 3" w:semiHidden="0" w:uiPriority="73" w:unhideWhenUsed="0"/>
+    <w:lsdException w:name="Light Shading Accent 4" w:semiHidden="0" w:uiPriority="60" w:unhideWhenUsed="0"/>
+    <w:lsdException w:name="Light List Accent 4" w:semiHidden="0" w:uiPriority="61" w:unhideWhenUsed="0"/>
+    <w:lsdException w:name="Light Grid Accent 4" w:semiHidden="0" w:uiPriority="62" w:unhideWhenUsed="0"/>
+    <w:lsdException w:name="Medium Shading 1 Accent 4" w:semiHidden="0" w:uiPriority="63" w:unhideWhenUsed="0"/>
+    <w:lsdException w:name="Medium Shading 2 Accent 4" w:semiHidden="0" w:uiPriority="64" w:unhideWhenUsed="0"/>
+    <w:lsdException w:name="Medium List 1 Accent 4" w:semiHidden="0" w:uiPriority="65" w:unhideWhenUsed="0"/>
+    <w:lsdException w:name="Medium List 2 Accent 4" w:semiHidden="0" w:uiPriority="66" w:unhideWhenUsed="0"/>
+    <w:lsdException w:name="Medium Grid 1 Accent 4" w:semiHidden="0" w:uiPriority="67" w:unhideWhenUsed="0"/>
+    <w:lsdException w:name="Medium Grid 2 Accent 4" w:semiHidden="0" w:uiPriority="68" w:unhideWhenUsed="0"/>
+    <w:lsdException w:name="Medium Grid 3 Accent 4" w:semiHidden="0" w:uiPriority="69" w:unhideWhenUsed="0"/>
+    <w:lsdException w:name="Dark List Accent 4" w:semiHidden="0" w:uiPriority="70" w:unhideWhenUsed="0"/>
+    <w:lsdException w:name="Colorful Shading Accent 4" w:semiHidden="0" w:uiPriority="71" w:unhideWhenUsed="0"/>
+    <w:lsdException w:name="Colorful List Accent 4" w:semiHidden="0" w:uiPriority="72" w:unhideWhenUsed="0"/>
+    <w:lsdException w:name="Colorful Grid Accent 4" w:semiHidden="0" w:uiPriority="73" w:unhideWhenUsed="0"/>
+    <w:lsdException w:name="Light Shading Accent 5" w:semiHidden="0" w:uiPriority="60" w:unhideWhenUsed="0"/>
+    <w:lsdException w:name="Light List Accent 5" w:semiHidden="0" w:uiPriority="61" w:unhideWhenUsed="0"/>
+    <w:lsdException w:name="Light Grid Accent 5" w:semiHidden="0" w:uiPriority="62" w:unhideWhenUsed="0"/>
+    <w:lsdException w:name="Medium Shading 1 Accent 5" w:semiHidden="0" w:uiPriority="63" w:unhideWhenUsed="0"/>
+    <w:lsdException w:name="Medium Shading 2 Accent 5" w:semiHidden="0" w:uiPriority="64" w:unhideWhenUsed="0"/>
+    <w:lsdException w:name="Medium List 1 Accent 5" w:semiHidden="0" w:uiPriority="65" w:unhideWhenUsed="0"/>
+    <w:lsdException w:name="Medium List 2 Accent 5" w:semiHidden="0" w:uiPriority="66" w:unhideWhenUsed="0"/>
+    <w:lsdException w:name="Medium Grid 1 Accent 5" w:semiHidden="0" w:uiPriority="67" w:unhideWhenUsed="0"/>
+    <w:lsdException w:name="Medium Grid 2 Accent 5" w:semiHidden="0" w:uiPriority="68" w:unhideWhenUsed="0"/>
+    <w:lsdException w:name="Medium Grid 3 Accent 5" w:semiHidden="0" w:uiPriority="69" w:unhideWhenUsed="0"/>
+    <w:lsdException w:name="Dark List Accent 5" w:semiHidden="0" w:uiPriority="70" w:unhideWhenUsed="0"/>
+    <w:lsdException w:name="Colorful Shading Accent 5" w:semiHidden="0" w:uiPriority="71" w:unhideWhenUsed="0"/>
+    <w:lsdException w:name="Colorful List Accent 5" w:semiHidden="0" w:uiPriority="72" w:unhideWhenUsed="0"/>
+    <w:lsdException w:name="Colorful Grid Accent 5" w:semiHidden="0" w:uiPriority="73" w:unhideWhenUsed="0"/>
+    <w:lsdException w:name="Light Shading Accent 6" w:semiHidden="0" w:uiPriority="60" w:unhideWhenUsed="0"/>
+    <w:lsdException w:name="Light List Accent 6" w:semiHidden="0" w:uiPriority="61" w:unhideWhenUsed="0"/>
+    <w:lsdException w:name="Light Grid Accent 6" w:semiHidden="0" w:uiPriority="62" w:unhideWhenUsed="0"/>
+    <w:lsdException w:name="Medium Shading 1 Accent 6" w:semiHidden="0" w:uiPriority="63" w:unhideWhenUsed="0"/>
+    <w:lsdException w:name="Medium Shading 2 Accent 6" w:semiHidden="0" w:uiPriority="64" w:unhideWhenUsed="0"/>
+    <w:lsdException w:name="Medium List 1 Accent 6" w:semiHidden="0" w:uiPriority="65" w:unhideWhenUsed="0"/>
+    <w:lsdException w:name="Medium List 2 Accent 6" w:semiHidden="0" w:uiPriority="66" w:unhideWhenUsed="0"/>
+    <w:lsdException w:name="Medium Grid 1 Accent 6" w:semiHidden="0" w:uiPriority="67" w:unhideWhenUsed="0"/>
+    <w:lsdException w:name="Medium Grid 2 Accent 6" w:semiHidden="0" w:uiPriority="68" w:unhideWhenUsed="0"/>
+    <w:lsdException w:name="Medium Grid 3 Accent 6" w:semiHidden="0" w:uiPriority="69" w:unhideWhenUsed="0"/>
+    <w:lsdException w:name="Dark List Accent 6" w:semiHidden="0" w:uiPriority="70" w:unhideWhenUsed="0"/>
+    <w:lsdException w:name="Colorful Shading Accent 6" w:semiHidden="0" w:uiPriority="71" w:unhideWhenUsed="0"/>
+    <w:lsdException w:name="Colorful List Accent 6" w:semiHidden="0" w:uiPriority="72" w:unhideWhenUsed="0"/>
+    <w:lsdException w:name="Colorful Grid Accent 6" w:semiHidden="0" w:uiPriority="73" w:unhideWhenUsed="0"/>
+    <w:lsdException w:name="Subtle Emphasis" w:semiHidden="0" w:uiPriority="19" w:unhideWhenUsed="0" w:qFormat="1"/>
+    <w:lsdException w:name="Intense Emphasis" w:semiHidden="0" w:uiPriority="21" w:unhideWhenUsed="0" w:qFormat="1"/>
+    <w:lsdException w:name="Subtle Reference" w:semiHidden="0" w:uiPriority="31" w:unhideWhenUsed="0" w:qFormat="1"/>
+    <w:lsdException w:name="Intense Reference" w:semiHidden="0" w:uiPriority="32" w:unhideWhenUsed="0" w:qFormat="1"/>
+    <w:lsdException w:name="Book Title" w:semiHidden="0" w:uiPriority="33" w:unhideWhenUsed="0" w:qFormat="1"/>
+    <w:lsdException w:name="Bibliography" w:uiPriority="37"/>
+    <w:lsdException w:name="TOC Heading" w:uiPriority="39" w:qFormat="1"/>
+  </w:latentStyles>
+  <w:style w:type="paragraph" w:default="1" w:styleId="Normal">
+    <w:name w:val="Normal"/>
+    <w:qFormat/>
+  </w:style>
+  <w:style w:type="character" w:default="1" w:styleId="Fuentedeprrafopredeter">
+    <w:name w:val="Default Paragraph Font"/>
+    <w:uiPriority w:val="1"/>
+    <w:semiHidden/>
+    <w:unhideWhenUsed/>
+  </w:style>
+  <w:style w:type="table" w:default="1" w:styleId="Tablanormal">
+    <w:name w:val="Normal Table"/>
+    <w:uiPriority w:val="99"/>
+    <w:semiHidden/>
+    <w:unhideWhenUsed/>
+    <w:tblPr>
+      <w:tblInd w:w="0" w:type="dxa"/>
+      <w:tblCellMar>
+        <w:top w:w="0" w:type="dxa"/>
+        <w:left w:w="108" w:type="dxa"/>
+        <w:bottom w:w="0" w:type="dxa"/>
+        <w:right w:w="108" w:type="dxa"/>
+      </w:tblCellMar>
+    </w:tblPr>
+  </w:style>
+  <w:style w:type="numbering" w:default="1" w:styleId="Sinlista">
+    <w:name w:val="No List"/>
+    <w:uiPriority w:val="99"/>
+    <w:semiHidden/>
+    <w:unhideWhenUsed/>
   </w:style>
 </w:styles>
 </file>
@@ -7205,7 +7411,7 @@
   <a:extraClrSchemeLst/>
   <a:extLst>
     <a:ext uri="{05A4C25C-085E-4340-85A3-A5531E510DB2}">
-      <thm15:themeFamily xmlns="" xmlns:thm15="http://schemas.microsoft.com/office/thememl/2012/main" name="Office Theme" id="{62F939B6-93AF-4DB8-9C6B-D6C7DFDC589F}" vid="{4A3C46E8-61CC-4603-A589-7422A47A8E4A}"/>
+      <thm15:themeFamily xmlns:thm15="http://schemas.microsoft.com/office/thememl/2012/main" xmlns="" name="Office Theme" id="{62F939B6-93AF-4DB8-9C6B-D6C7DFDC589F}" vid="{4A3C46E8-61CC-4603-A589-7422A47A8E4A}"/>
     </a:ext>
   </a:extLst>
 </a:theme>
@@ -7235,7 +7441,7 @@
 </file>
 
 <file path=customXml/itemProps2.xml><?xml version="1.0" encoding="utf-8"?>
-<ds:datastoreItem xmlns:ds="http://schemas.openxmlformats.org/officeDocument/2006/customXml" ds:itemID="{2BC1398C-3111-46AB-8F5E-16C544D95C17}">
+<ds:datastoreItem xmlns:ds="http://schemas.openxmlformats.org/officeDocument/2006/customXml" ds:itemID="{F690FD46-70A1-4A25-ABE5-999C934FA51C}">
   <ds:schemaRefs>
     <ds:schemaRef ds:uri="http://schemas.openxmlformats.org/officeDocument/2006/bibliography"/>
   </ds:schemaRefs>

</xml_diff>

<commit_message>
Plan de proyecto v1.3 y diagramas
Añadido el Diagrama de Secuencia de Diseño
</commit_message>
<xml_diff>
--- a/docs/Planificacion/Plandeproyecto v1.2.docx
+++ b/docs/Planificacion/Plandeproyecto v1.2.docx
@@ -271,7 +271,7 @@
                               <w:sz w:val="28"/>
                               <w:szCs w:val="28"/>
                             </w:rPr>
-                            <w:t>18</w:t>
+                            <w:t>24</w:t>
                           </w:r>
                           <w:r>
                             <w:rPr>
@@ -413,6 +413,8 @@
           <w:r>
             <w:br w:type="page"/>
           </w:r>
+          <w:bookmarkStart w:id="0" w:name="_GoBack"/>
+          <w:bookmarkEnd w:id="0"/>
         </w:p>
         <w:sdt>
           <w:sdtPr>
@@ -1334,7 +1336,7 @@
           <w:sz w:val="32"/>
         </w:rPr>
       </w:pPr>
-      <w:bookmarkStart w:id="0" w:name="_Toc350969235"/>
+      <w:bookmarkStart w:id="1" w:name="_Toc350969235"/>
       <w:r>
         <w:rPr>
           <w:sz w:val="32"/>
@@ -1347,7 +1349,7 @@
         </w:rPr>
         <w:t>ontrol de Versiones</w:t>
       </w:r>
-      <w:bookmarkEnd w:id="0"/>
+      <w:bookmarkEnd w:id="1"/>
     </w:p>
     <w:p/>
     <w:tbl>
@@ -1590,6 +1592,71 @@
           </w:p>
         </w:tc>
       </w:tr>
+      <w:tr>
+        <w:tc>
+          <w:tcPr>
+            <w:tcW w:w="2760" w:type="dxa"/>
+            <w:tcMar>
+              <w:top w:w="100" w:type="dxa"/>
+              <w:left w:w="100" w:type="dxa"/>
+              <w:bottom w:w="100" w:type="dxa"/>
+              <w:right w:w="100" w:type="dxa"/>
+            </w:tcMar>
+          </w:tcPr>
+          <w:p>
+            <w:pPr>
+              <w:spacing w:line="240" w:lineRule="auto"/>
+              <w:jc w:val="center"/>
+            </w:pPr>
+            <w:r>
+              <w:t>22/03/13</w:t>
+            </w:r>
+          </w:p>
+        </w:tc>
+        <w:tc>
+          <w:tcPr>
+            <w:tcW w:w="2280" w:type="dxa"/>
+            <w:tcMar>
+              <w:top w:w="100" w:type="dxa"/>
+              <w:left w:w="100" w:type="dxa"/>
+              <w:bottom w:w="100" w:type="dxa"/>
+              <w:right w:w="100" w:type="dxa"/>
+            </w:tcMar>
+          </w:tcPr>
+          <w:p>
+            <w:pPr>
+              <w:spacing w:line="240" w:lineRule="auto"/>
+              <w:jc w:val="center"/>
+            </w:pPr>
+            <w:r>
+              <w:t>1.3</w:t>
+            </w:r>
+          </w:p>
+        </w:tc>
+        <w:tc>
+          <w:tcPr>
+            <w:tcW w:w="4680" w:type="dxa"/>
+            <w:tcMar>
+              <w:top w:w="100" w:type="dxa"/>
+              <w:left w:w="100" w:type="dxa"/>
+              <w:bottom w:w="100" w:type="dxa"/>
+              <w:right w:w="100" w:type="dxa"/>
+            </w:tcMar>
+          </w:tcPr>
+          <w:p>
+            <w:pPr>
+              <w:spacing w:line="240" w:lineRule="auto"/>
+              <w:jc w:val="center"/>
+            </w:pPr>
+            <w:r>
+              <w:t>Añadido el diagrama de secuencia de diseño</w:t>
+            </w:r>
+            <w:r>
+              <w:t xml:space="preserve"> en la fase de diseño</w:t>
+            </w:r>
+          </w:p>
+        </w:tc>
+      </w:tr>
     </w:tbl>
     <w:p>
       <w:r>
@@ -1609,7 +1676,7 @@
           <w:sz w:val="24"/>
         </w:rPr>
       </w:pPr>
-      <w:bookmarkStart w:id="1" w:name="_Toc350969236"/>
+      <w:bookmarkStart w:id="2" w:name="_Toc350969236"/>
       <w:r>
         <w:rPr>
           <w:b/>
@@ -1624,7 +1691,7 @@
         </w:rPr>
         <w:t>bjetivos del problema</w:t>
       </w:r>
-      <w:bookmarkEnd w:id="1"/>
+      <w:bookmarkEnd w:id="2"/>
     </w:p>
     <w:p>
       <w:pPr>
@@ -1914,7 +1981,7 @@
           <w:sz w:val="24"/>
         </w:rPr>
       </w:pPr>
-      <w:bookmarkStart w:id="2" w:name="_Toc350969237"/>
+      <w:bookmarkStart w:id="3" w:name="_Toc350969237"/>
       <w:r>
         <w:rPr>
           <w:b/>
@@ -1929,7 +1996,7 @@
         </w:rPr>
         <w:t>ecursos</w:t>
       </w:r>
-      <w:bookmarkEnd w:id="2"/>
+      <w:bookmarkEnd w:id="3"/>
     </w:p>
     <w:p/>
     <w:p>
@@ -1939,7 +2006,7 @@
           <w:sz w:val="24"/>
         </w:rPr>
       </w:pPr>
-      <w:bookmarkStart w:id="3" w:name="_Toc350969238"/>
+      <w:bookmarkStart w:id="4" w:name="_Toc350969238"/>
       <w:r>
         <w:t xml:space="preserve">2.1 </w:t>
       </w:r>
@@ -1949,7 +2016,7 @@
       <w:r>
         <w:t>ersonal</w:t>
       </w:r>
-      <w:bookmarkEnd w:id="3"/>
+      <w:bookmarkEnd w:id="4"/>
     </w:p>
     <w:p/>
     <w:p>
@@ -2041,14 +2108,14 @@
           <w:sz w:val="24"/>
         </w:rPr>
       </w:pPr>
-      <w:bookmarkStart w:id="4" w:name="_Toc350969239"/>
+      <w:bookmarkStart w:id="5" w:name="_Toc350969239"/>
       <w:r>
         <w:t>2.2 H</w:t>
       </w:r>
       <w:r>
         <w:t>ardware</w:t>
       </w:r>
-      <w:bookmarkEnd w:id="4"/>
+      <w:bookmarkEnd w:id="5"/>
     </w:p>
     <w:p/>
     <w:p>
@@ -2061,7 +2128,7 @@
       <w:pPr>
         <w:pStyle w:val="Ttulo2"/>
       </w:pPr>
-      <w:bookmarkStart w:id="5" w:name="_Toc350969240"/>
+      <w:bookmarkStart w:id="6" w:name="_Toc350969240"/>
       <w:r>
         <w:t xml:space="preserve">2.3 </w:t>
       </w:r>
@@ -2071,7 +2138,7 @@
       <w:r>
         <w:t>oftware</w:t>
       </w:r>
-      <w:bookmarkEnd w:id="5"/>
+      <w:bookmarkEnd w:id="6"/>
     </w:p>
     <w:p>
       <w:pPr>
@@ -2139,7 +2206,7 @@
           <w:sz w:val="24"/>
         </w:rPr>
       </w:pPr>
-      <w:bookmarkStart w:id="6" w:name="_Toc350969241"/>
+      <w:bookmarkStart w:id="7" w:name="_Toc350969241"/>
       <w:r>
         <w:rPr>
           <w:sz w:val="32"/>
@@ -2152,7 +2219,7 @@
         </w:rPr>
         <w:t>lanificación Temporal</w:t>
       </w:r>
-      <w:bookmarkEnd w:id="6"/>
+      <w:bookmarkEnd w:id="7"/>
     </w:p>
     <w:p>
       <w:pPr>
@@ -2166,7 +2233,7 @@
           <w:sz w:val="24"/>
         </w:rPr>
       </w:pPr>
-      <w:bookmarkStart w:id="7" w:name="_Toc350969242"/>
+      <w:bookmarkStart w:id="8" w:name="_Toc350969242"/>
       <w:r>
         <w:t>3.1 P</w:t>
       </w:r>
@@ -2179,7 +2246,7 @@
       <w:r>
         <w:t>teración</w:t>
       </w:r>
-      <w:bookmarkEnd w:id="7"/>
+      <w:bookmarkEnd w:id="8"/>
     </w:p>
     <w:p/>
     <w:p>
@@ -2543,8 +2610,6 @@
       <w:r>
         <w:t>tres</w:t>
       </w:r>
-      <w:bookmarkStart w:id="8" w:name="_GoBack"/>
-      <w:bookmarkEnd w:id="8"/>
       <w:r>
         <w:t xml:space="preserve"> anteriores.</w:t>
       </w:r>
@@ -2717,6 +2782,18 @@
       </w:pPr>
       <w:r>
         <w:t>Descomposición del sistema en subsistemas de diseño para obtener la arquitectura del sistema.</w:t>
+      </w:r>
+    </w:p>
+    <w:p>
+      <w:pPr>
+        <w:numPr>
+          <w:ilvl w:val="0"/>
+          <w:numId w:val="4"/>
+        </w:numPr>
+        <w:ind w:hanging="359"/>
+      </w:pPr>
+      <w:r>
+        <w:t>Obtener Diagramas de Secuencia de Diseño</w:t>
       </w:r>
     </w:p>
     <w:p>
@@ -7419,7 +7496,7 @@
 
 <file path=customXml/item1.xml><?xml version="1.0" encoding="utf-8"?>
 <CoverPageProperties xmlns="http://schemas.microsoft.com/office/2006/coverPageProps">
-  <PublishDate>18 de marzo de 2013</PublishDate>
+  <PublishDate>24 de marzo de 2013</PublishDate>
   <Abstract/>
   <CompanyAddress>Universidad de Granada</CompanyAddress>
   <CompanyPhone/>
@@ -7441,7 +7518,7 @@
 </file>
 
 <file path=customXml/itemProps2.xml><?xml version="1.0" encoding="utf-8"?>
-<ds:datastoreItem xmlns:ds="http://schemas.openxmlformats.org/officeDocument/2006/customXml" ds:itemID="{F690FD46-70A1-4A25-ABE5-999C934FA51C}">
+<ds:datastoreItem xmlns:ds="http://schemas.openxmlformats.org/officeDocument/2006/customXml" ds:itemID="{24E581CE-8BA7-4BEC-8E01-B477AE8C1E13}">
   <ds:schemaRefs>
     <ds:schemaRef ds:uri="http://schemas.openxmlformats.org/officeDocument/2006/bibliography"/>
   </ds:schemaRefs>

</xml_diff>